<commit_message>
vue basic 1-5~6 commit
</commit_message>
<xml_diff>
--- a/ZeroCho_vue_basic/vue_basic.docx
+++ b/ZeroCho_vue_basic/vue_basic.docx
@@ -1733,11 +1733,6 @@
       </w:r>
     </w:p>
     <w:p>
-      <w:pPr>
-        <w:rPr>
-          <w:rFonts w:hint="eastAsia"/>
-        </w:rPr>
-      </w:pPr>
       <w:r>
         <w:rPr>
           <w:rFonts w:hint="eastAsia"/>
@@ -1752,11 +1747,11 @@
         <w:t>!</w:t>
       </w:r>
       <w:r>
-        <w:t xml:space="preserve">! </w:t>
+        <w:t>! :</w:t>
       </w:r>
       <w:proofErr w:type="gramEnd"/>
       <w:r>
-        <w:t xml:space="preserve">: $refs </w:t>
+        <w:t xml:space="preserve"> $refs </w:t>
       </w:r>
       <w:r>
         <w:rPr>
@@ -1797,8 +1792,795 @@
         <w:lastRenderedPageBreak/>
         <w:t>니 위와 같은 행동은 하지 않는 것이 좋다.</w:t>
       </w:r>
+    </w:p>
+    <w:p/>
+    <w:p>
+      <w:r>
+        <w:rPr>
+          <w:rFonts w:hint="eastAsia"/>
+        </w:rPr>
+        <w:t>1</w:t>
+      </w:r>
+      <w:r>
+        <w:t>-5</w:t>
+      </w:r>
+    </w:p>
+    <w:p>
+      <w:r>
+        <w:rPr>
+          <w:rFonts w:hint="eastAsia"/>
+        </w:rPr>
+        <w:t xml:space="preserve">항상 화면은 처음에 </w:t>
+      </w:r>
+      <w:proofErr w:type="spellStart"/>
+      <w:r>
+        <w:rPr>
+          <w:rFonts w:hint="eastAsia"/>
+        </w:rPr>
+        <w:t>만들어놓고</w:t>
+      </w:r>
+      <w:proofErr w:type="spellEnd"/>
+      <w:r>
+        <w:rPr>
+          <w:rFonts w:hint="eastAsia"/>
+        </w:rPr>
+        <w:t xml:space="preserve"> 데이터 중심으로 생각!</w:t>
+      </w:r>
+      <w:r>
+        <w:t>!</w:t>
+      </w:r>
+    </w:p>
+    <w:p>
+      <w:r>
+        <w:rPr>
+          <w:rFonts w:hint="eastAsia"/>
+        </w:rPr>
+        <w:t>1</w:t>
+      </w:r>
+      <w:r>
+        <w:t>-6</w:t>
+      </w:r>
+    </w:p>
+    <w:p>
+      <w:pPr>
+        <w:widowControl/>
+        <w:shd w:val="clear" w:color="auto" w:fill="1E1E1E"/>
+        <w:wordWrap/>
+        <w:autoSpaceDE/>
+        <w:autoSpaceDN/>
+        <w:spacing w:after="0" w:line="285" w:lineRule="atLeast"/>
+        <w:jc w:val="left"/>
+        <w:rPr>
+          <w:rFonts w:ascii="Consolas" w:eastAsia="굴림" w:hAnsi="Consolas" w:cs="굴림"/>
+          <w:color w:val="D4D4D4"/>
+          <w:kern w:val="0"/>
+          <w:sz w:val="21"/>
+          <w:szCs w:val="21"/>
+        </w:rPr>
+      </w:pPr>
+      <w:r>
+        <w:rPr>
+          <w:rFonts w:ascii="Consolas" w:eastAsia="굴림" w:hAnsi="Consolas" w:cs="굴림"/>
+          <w:color w:val="808080"/>
+          <w:kern w:val="0"/>
+          <w:sz w:val="21"/>
+          <w:szCs w:val="21"/>
+        </w:rPr>
+        <w:t>&lt;</w:t>
+      </w:r>
+      <w:r>
+        <w:rPr>
+          <w:rFonts w:ascii="Consolas" w:eastAsia="굴림" w:hAnsi="Consolas" w:cs="굴림"/>
+          <w:color w:val="569CD6"/>
+          <w:kern w:val="0"/>
+          <w:sz w:val="21"/>
+          <w:szCs w:val="21"/>
+        </w:rPr>
+        <w:t>div</w:t>
+      </w:r>
+      <w:r>
+        <w:rPr>
+          <w:rFonts w:ascii="Consolas" w:eastAsia="굴림" w:hAnsi="Consolas" w:cs="굴림"/>
+          <w:color w:val="D4D4D4"/>
+          <w:kern w:val="0"/>
+          <w:sz w:val="21"/>
+          <w:szCs w:val="21"/>
+        </w:rPr>
+        <w:t> </w:t>
+      </w:r>
+      <w:r>
+        <w:rPr>
+          <w:rFonts w:ascii="Consolas" w:eastAsia="굴림" w:hAnsi="Consolas" w:cs="굴림"/>
+          <w:color w:val="9CDCFE"/>
+          <w:kern w:val="0"/>
+          <w:sz w:val="21"/>
+          <w:szCs w:val="21"/>
+        </w:rPr>
+        <w:t>v-if</w:t>
+      </w:r>
+      <w:r>
+        <w:rPr>
+          <w:rFonts w:ascii="Consolas" w:eastAsia="굴림" w:hAnsi="Consolas" w:cs="굴림"/>
+          <w:color w:val="D4D4D4"/>
+          <w:kern w:val="0"/>
+          <w:sz w:val="21"/>
+          <w:szCs w:val="21"/>
+        </w:rPr>
+        <w:t>=</w:t>
+      </w:r>
+      <w:r>
+        <w:rPr>
+          <w:rFonts w:ascii="Consolas" w:eastAsia="굴림" w:hAnsi="Consolas" w:cs="굴림"/>
+          <w:color w:val="CE9178"/>
+          <w:kern w:val="0"/>
+          <w:sz w:val="21"/>
+          <w:szCs w:val="21"/>
+        </w:rPr>
+        <w:t>"route === 'main'"</w:t>
+      </w:r>
+      <w:r>
+        <w:rPr>
+          <w:rFonts w:ascii="Consolas" w:eastAsia="굴림" w:hAnsi="Consolas" w:cs="굴림"/>
+          <w:color w:val="808080"/>
+          <w:kern w:val="0"/>
+          <w:sz w:val="21"/>
+          <w:szCs w:val="21"/>
+        </w:rPr>
+        <w:t>&gt;</w:t>
+      </w:r>
+      <w:proofErr w:type="spellStart"/>
+      <w:r>
+        <w:rPr>
+          <w:rFonts w:ascii="Consolas" w:eastAsia="굴림" w:hAnsi="Consolas" w:cs="굴림"/>
+          <w:color w:val="D4D4D4"/>
+          <w:kern w:val="0"/>
+          <w:sz w:val="21"/>
+          <w:szCs w:val="21"/>
+        </w:rPr>
+        <w:t>메인화면</w:t>
+      </w:r>
+      <w:proofErr w:type="spellEnd"/>
+      <w:r>
+        <w:rPr>
+          <w:rFonts w:ascii="Consolas" w:eastAsia="굴림" w:hAnsi="Consolas" w:cs="굴림"/>
+          <w:color w:val="808080"/>
+          <w:kern w:val="0"/>
+          <w:sz w:val="21"/>
+          <w:szCs w:val="21"/>
+        </w:rPr>
+        <w:t>&lt;/</w:t>
+      </w:r>
+      <w:r>
+        <w:rPr>
+          <w:rFonts w:ascii="Consolas" w:eastAsia="굴림" w:hAnsi="Consolas" w:cs="굴림"/>
+          <w:color w:val="569CD6"/>
+          <w:kern w:val="0"/>
+          <w:sz w:val="21"/>
+          <w:szCs w:val="21"/>
+        </w:rPr>
+        <w:t>div</w:t>
+      </w:r>
+      <w:r>
+        <w:rPr>
+          <w:rFonts w:ascii="Consolas" w:eastAsia="굴림" w:hAnsi="Consolas" w:cs="굴림"/>
+          <w:color w:val="808080"/>
+          <w:kern w:val="0"/>
+          <w:sz w:val="21"/>
+          <w:szCs w:val="21"/>
+        </w:rPr>
+        <w:t>&gt;</w:t>
+      </w:r>
+    </w:p>
+    <w:p>
+      <w:pPr>
+        <w:widowControl/>
+        <w:shd w:val="clear" w:color="auto" w:fill="1E1E1E"/>
+        <w:wordWrap/>
+        <w:autoSpaceDE/>
+        <w:autoSpaceDN/>
+        <w:spacing w:after="0" w:line="285" w:lineRule="atLeast"/>
+        <w:jc w:val="left"/>
+        <w:rPr>
+          <w:rFonts w:ascii="Consolas" w:eastAsia="굴림" w:hAnsi="Consolas" w:cs="굴림"/>
+          <w:color w:val="D4D4D4"/>
+          <w:kern w:val="0"/>
+          <w:sz w:val="21"/>
+          <w:szCs w:val="21"/>
+        </w:rPr>
+      </w:pPr>
+      <w:r>
+        <w:rPr>
+          <w:rFonts w:ascii="Consolas" w:eastAsia="굴림" w:hAnsi="Consolas" w:cs="굴림"/>
+          <w:color w:val="D4D4D4"/>
+          <w:kern w:val="0"/>
+          <w:sz w:val="21"/>
+          <w:szCs w:val="21"/>
+        </w:rPr>
+        <w:t>    </w:t>
+      </w:r>
+      <w:r>
+        <w:rPr>
+          <w:rFonts w:ascii="Consolas" w:eastAsia="굴림" w:hAnsi="Consolas" w:cs="굴림"/>
+          <w:color w:val="808080"/>
+          <w:kern w:val="0"/>
+          <w:sz w:val="21"/>
+          <w:szCs w:val="21"/>
+        </w:rPr>
+        <w:t>&lt;</w:t>
+      </w:r>
+      <w:r>
+        <w:rPr>
+          <w:rFonts w:ascii="Consolas" w:eastAsia="굴림" w:hAnsi="Consolas" w:cs="굴림"/>
+          <w:color w:val="569CD6"/>
+          <w:kern w:val="0"/>
+          <w:sz w:val="21"/>
+          <w:szCs w:val="21"/>
+        </w:rPr>
+        <w:t>div</w:t>
+      </w:r>
+      <w:r>
+        <w:rPr>
+          <w:rFonts w:ascii="Consolas" w:eastAsia="굴림" w:hAnsi="Consolas" w:cs="굴림"/>
+          <w:color w:val="D4D4D4"/>
+          <w:kern w:val="0"/>
+          <w:sz w:val="21"/>
+          <w:szCs w:val="21"/>
+        </w:rPr>
+        <w:t> </w:t>
+      </w:r>
+      <w:r>
+        <w:rPr>
+          <w:rFonts w:ascii="Consolas" w:eastAsia="굴림" w:hAnsi="Consolas" w:cs="굴림"/>
+          <w:color w:val="9CDCFE"/>
+          <w:kern w:val="0"/>
+          <w:sz w:val="21"/>
+          <w:szCs w:val="21"/>
+        </w:rPr>
+        <w:t>v-else-if</w:t>
+      </w:r>
+      <w:r>
+        <w:rPr>
+          <w:rFonts w:ascii="Consolas" w:eastAsia="굴림" w:hAnsi="Consolas" w:cs="굴림"/>
+          <w:color w:val="D4D4D4"/>
+          <w:kern w:val="0"/>
+          <w:sz w:val="21"/>
+          <w:szCs w:val="21"/>
+        </w:rPr>
+        <w:t>=</w:t>
+      </w:r>
+      <w:r>
+        <w:rPr>
+          <w:rFonts w:ascii="Consolas" w:eastAsia="굴림" w:hAnsi="Consolas" w:cs="굴림"/>
+          <w:color w:val="CE9178"/>
+          <w:kern w:val="0"/>
+          <w:sz w:val="21"/>
+          <w:szCs w:val="21"/>
+        </w:rPr>
+        <w:t>"route === 'sub'"</w:t>
+      </w:r>
+      <w:r>
+        <w:rPr>
+          <w:rFonts w:ascii="Consolas" w:eastAsia="굴림" w:hAnsi="Consolas" w:cs="굴림"/>
+          <w:color w:val="808080"/>
+          <w:kern w:val="0"/>
+          <w:sz w:val="21"/>
+          <w:szCs w:val="21"/>
+        </w:rPr>
+        <w:t>&gt;</w:t>
+      </w:r>
+      <w:r>
+        <w:rPr>
+          <w:rFonts w:ascii="Consolas" w:eastAsia="굴림" w:hAnsi="Consolas" w:cs="굴림"/>
+          <w:color w:val="D4D4D4"/>
+          <w:kern w:val="0"/>
+          <w:sz w:val="21"/>
+          <w:szCs w:val="21"/>
+        </w:rPr>
+        <w:t>서브화면</w:t>
+      </w:r>
+      <w:r>
+        <w:rPr>
+          <w:rFonts w:ascii="Consolas" w:eastAsia="굴림" w:hAnsi="Consolas" w:cs="굴림"/>
+          <w:color w:val="808080"/>
+          <w:kern w:val="0"/>
+          <w:sz w:val="21"/>
+          <w:szCs w:val="21"/>
+        </w:rPr>
+        <w:t>&lt;/</w:t>
+      </w:r>
+      <w:r>
+        <w:rPr>
+          <w:rFonts w:ascii="Consolas" w:eastAsia="굴림" w:hAnsi="Consolas" w:cs="굴림"/>
+          <w:color w:val="569CD6"/>
+          <w:kern w:val="0"/>
+          <w:sz w:val="21"/>
+          <w:szCs w:val="21"/>
+        </w:rPr>
+        <w:t>div</w:t>
+      </w:r>
+      <w:r>
+        <w:rPr>
+          <w:rFonts w:ascii="Consolas" w:eastAsia="굴림" w:hAnsi="Consolas" w:cs="굴림"/>
+          <w:color w:val="808080"/>
+          <w:kern w:val="0"/>
+          <w:sz w:val="21"/>
+          <w:szCs w:val="21"/>
+        </w:rPr>
+        <w:t>&gt;</w:t>
+      </w:r>
+    </w:p>
+    <w:p>
+      <w:pPr>
+        <w:widowControl/>
+        <w:shd w:val="clear" w:color="auto" w:fill="1E1E1E"/>
+        <w:wordWrap/>
+        <w:autoSpaceDE/>
+        <w:autoSpaceDN/>
+        <w:spacing w:after="0" w:line="285" w:lineRule="atLeast"/>
+        <w:jc w:val="left"/>
+        <w:rPr>
+          <w:rFonts w:ascii="Consolas" w:eastAsia="굴림" w:hAnsi="Consolas" w:cs="굴림"/>
+          <w:color w:val="D4D4D4"/>
+          <w:kern w:val="0"/>
+          <w:sz w:val="21"/>
+          <w:szCs w:val="21"/>
+        </w:rPr>
+      </w:pPr>
+      <w:r>
+        <w:rPr>
+          <w:rFonts w:ascii="Consolas" w:eastAsia="굴림" w:hAnsi="Consolas" w:cs="굴림"/>
+          <w:color w:val="D4D4D4"/>
+          <w:kern w:val="0"/>
+          <w:sz w:val="21"/>
+          <w:szCs w:val="21"/>
+        </w:rPr>
+        <w:t>    </w:t>
+      </w:r>
+      <w:r>
+        <w:rPr>
+          <w:rFonts w:ascii="Consolas" w:eastAsia="굴림" w:hAnsi="Consolas" w:cs="굴림"/>
+          <w:color w:val="808080"/>
+          <w:kern w:val="0"/>
+          <w:sz w:val="21"/>
+          <w:szCs w:val="21"/>
+        </w:rPr>
+        <w:t>&lt;</w:t>
+      </w:r>
+      <w:r>
+        <w:rPr>
+          <w:rFonts w:ascii="Consolas" w:eastAsia="굴림" w:hAnsi="Consolas" w:cs="굴림"/>
+          <w:color w:val="569CD6"/>
+          <w:kern w:val="0"/>
+          <w:sz w:val="21"/>
+          <w:szCs w:val="21"/>
+        </w:rPr>
+        <w:t>div</w:t>
+      </w:r>
+      <w:r>
+        <w:rPr>
+          <w:rFonts w:ascii="Consolas" w:eastAsia="굴림" w:hAnsi="Consolas" w:cs="굴림"/>
+          <w:color w:val="D4D4D4"/>
+          <w:kern w:val="0"/>
+          <w:sz w:val="21"/>
+          <w:szCs w:val="21"/>
+        </w:rPr>
+        <w:t> </w:t>
+      </w:r>
+      <w:r>
+        <w:rPr>
+          <w:rFonts w:ascii="Consolas" w:eastAsia="굴림" w:hAnsi="Consolas" w:cs="굴림"/>
+          <w:color w:val="9CDCFE"/>
+          <w:kern w:val="0"/>
+          <w:sz w:val="21"/>
+          <w:szCs w:val="21"/>
+        </w:rPr>
+        <w:t>v-else-if</w:t>
+      </w:r>
+      <w:r>
+        <w:rPr>
+          <w:rFonts w:ascii="Consolas" w:eastAsia="굴림" w:hAnsi="Consolas" w:cs="굴림"/>
+          <w:color w:val="D4D4D4"/>
+          <w:kern w:val="0"/>
+          <w:sz w:val="21"/>
+          <w:szCs w:val="21"/>
+        </w:rPr>
+        <w:t>=</w:t>
+      </w:r>
+      <w:r>
+        <w:rPr>
+          <w:rFonts w:ascii="Consolas" w:eastAsia="굴림" w:hAnsi="Consolas" w:cs="굴림"/>
+          <w:color w:val="CE9178"/>
+          <w:kern w:val="0"/>
+          <w:sz w:val="21"/>
+          <w:szCs w:val="21"/>
+        </w:rPr>
+        <w:t>"route === 'third'"</w:t>
+      </w:r>
+      <w:r>
+        <w:rPr>
+          <w:rFonts w:ascii="Consolas" w:eastAsia="굴림" w:hAnsi="Consolas" w:cs="굴림"/>
+          <w:color w:val="808080"/>
+          <w:kern w:val="0"/>
+          <w:sz w:val="21"/>
+          <w:szCs w:val="21"/>
+        </w:rPr>
+        <w:t>&gt;</w:t>
+      </w:r>
+      <w:proofErr w:type="spellStart"/>
+      <w:r>
+        <w:rPr>
+          <w:rFonts w:ascii="Consolas" w:eastAsia="굴림" w:hAnsi="Consolas" w:cs="굴림"/>
+          <w:color w:val="D4D4D4"/>
+          <w:kern w:val="0"/>
+          <w:sz w:val="21"/>
+          <w:szCs w:val="21"/>
+        </w:rPr>
+        <w:t>세번째화면</w:t>
+      </w:r>
+      <w:proofErr w:type="spellEnd"/>
+      <w:r>
+        <w:rPr>
+          <w:rFonts w:ascii="Consolas" w:eastAsia="굴림" w:hAnsi="Consolas" w:cs="굴림"/>
+          <w:color w:val="808080"/>
+          <w:kern w:val="0"/>
+          <w:sz w:val="21"/>
+          <w:szCs w:val="21"/>
+        </w:rPr>
+        <w:t>&lt;/</w:t>
+      </w:r>
+      <w:r>
+        <w:rPr>
+          <w:rFonts w:ascii="Consolas" w:eastAsia="굴림" w:hAnsi="Consolas" w:cs="굴림"/>
+          <w:color w:val="569CD6"/>
+          <w:kern w:val="0"/>
+          <w:sz w:val="21"/>
+          <w:szCs w:val="21"/>
+        </w:rPr>
+        <w:t>div</w:t>
+      </w:r>
+      <w:r>
+        <w:rPr>
+          <w:rFonts w:ascii="Consolas" w:eastAsia="굴림" w:hAnsi="Consolas" w:cs="굴림"/>
+          <w:color w:val="808080"/>
+          <w:kern w:val="0"/>
+          <w:sz w:val="21"/>
+          <w:szCs w:val="21"/>
+        </w:rPr>
+        <w:t>&gt;</w:t>
+      </w:r>
+    </w:p>
+    <w:p>
+      <w:pPr>
+        <w:widowControl/>
+        <w:shd w:val="clear" w:color="auto" w:fill="1E1E1E"/>
+        <w:wordWrap/>
+        <w:autoSpaceDE/>
+        <w:autoSpaceDN/>
+        <w:spacing w:after="0" w:line="285" w:lineRule="atLeast"/>
+        <w:jc w:val="left"/>
+        <w:rPr>
+          <w:rFonts w:ascii="Consolas" w:eastAsia="굴림" w:hAnsi="Consolas" w:cs="굴림"/>
+          <w:color w:val="D4D4D4"/>
+          <w:kern w:val="0"/>
+          <w:sz w:val="21"/>
+          <w:szCs w:val="21"/>
+        </w:rPr>
+      </w:pPr>
+      <w:proofErr w:type="gramStart"/>
+      <w:r>
+        <w:rPr>
+          <w:rFonts w:ascii="Consolas" w:eastAsia="굴림" w:hAnsi="Consolas" w:cs="굴림"/>
+          <w:color w:val="9CDCFE"/>
+          <w:kern w:val="0"/>
+          <w:sz w:val="21"/>
+          <w:szCs w:val="21"/>
+        </w:rPr>
+        <w:t>data:</w:t>
+      </w:r>
+      <w:r>
+        <w:rPr>
+          <w:rFonts w:ascii="Consolas" w:eastAsia="굴림" w:hAnsi="Consolas" w:cs="굴림"/>
+          <w:color w:val="D4D4D4"/>
+          <w:kern w:val="0"/>
+          <w:sz w:val="21"/>
+          <w:szCs w:val="21"/>
+        </w:rPr>
+        <w:t>{</w:t>
+      </w:r>
+      <w:proofErr w:type="gramEnd"/>
+    </w:p>
+    <w:p>
+      <w:pPr>
+        <w:widowControl/>
+        <w:shd w:val="clear" w:color="auto" w:fill="1E1E1E"/>
+        <w:wordWrap/>
+        <w:autoSpaceDE/>
+        <w:autoSpaceDN/>
+        <w:spacing w:after="0" w:line="285" w:lineRule="atLeast"/>
+        <w:jc w:val="left"/>
+        <w:rPr>
+          <w:rFonts w:ascii="Consolas" w:eastAsia="굴림" w:hAnsi="Consolas" w:cs="굴림"/>
+          <w:color w:val="D4D4D4"/>
+          <w:kern w:val="0"/>
+          <w:sz w:val="21"/>
+          <w:szCs w:val="21"/>
+        </w:rPr>
+      </w:pPr>
+      <w:r>
+        <w:rPr>
+          <w:rFonts w:ascii="Consolas" w:eastAsia="굴림" w:hAnsi="Consolas" w:cs="굴림"/>
+          <w:color w:val="D4D4D4"/>
+          <w:kern w:val="0"/>
+          <w:sz w:val="21"/>
+          <w:szCs w:val="21"/>
+        </w:rPr>
+        <w:t>            </w:t>
+      </w:r>
+      <w:r>
+        <w:rPr>
+          <w:rFonts w:ascii="Consolas" w:eastAsia="굴림" w:hAnsi="Consolas" w:cs="굴림"/>
+          <w:color w:val="9CDCFE"/>
+          <w:kern w:val="0"/>
+          <w:sz w:val="21"/>
+          <w:szCs w:val="21"/>
+        </w:rPr>
+        <w:t>word:</w:t>
+      </w:r>
+      <w:r>
+        <w:rPr>
+          <w:rFonts w:ascii="Consolas" w:eastAsia="굴림" w:hAnsi="Consolas" w:cs="굴림"/>
+          <w:color w:val="CE9178"/>
+          <w:kern w:val="0"/>
+          <w:sz w:val="21"/>
+          <w:szCs w:val="21"/>
+        </w:rPr>
+        <w:t>'</w:t>
+      </w:r>
+      <w:proofErr w:type="spellStart"/>
+      <w:r>
+        <w:rPr>
+          <w:rFonts w:ascii="Consolas" w:eastAsia="굴림" w:hAnsi="Consolas" w:cs="굴림"/>
+          <w:color w:val="CE9178"/>
+          <w:kern w:val="0"/>
+          <w:sz w:val="21"/>
+          <w:szCs w:val="21"/>
+        </w:rPr>
+        <w:t>제로초</w:t>
+      </w:r>
+      <w:proofErr w:type="spellEnd"/>
+      <w:r>
+        <w:rPr>
+          <w:rFonts w:ascii="Consolas" w:eastAsia="굴림" w:hAnsi="Consolas" w:cs="굴림"/>
+          <w:color w:val="CE9178"/>
+          <w:kern w:val="0"/>
+          <w:sz w:val="21"/>
+          <w:szCs w:val="21"/>
+        </w:rPr>
+        <w:t>'</w:t>
+      </w:r>
+      <w:r>
+        <w:rPr>
+          <w:rFonts w:ascii="Consolas" w:eastAsia="굴림" w:hAnsi="Consolas" w:cs="굴림"/>
+          <w:color w:val="D4D4D4"/>
+          <w:kern w:val="0"/>
+          <w:sz w:val="21"/>
+          <w:szCs w:val="21"/>
+        </w:rPr>
+        <w:t>,</w:t>
+      </w:r>
+    </w:p>
+    <w:p>
+      <w:pPr>
+        <w:widowControl/>
+        <w:shd w:val="clear" w:color="auto" w:fill="1E1E1E"/>
+        <w:wordWrap/>
+        <w:autoSpaceDE/>
+        <w:autoSpaceDN/>
+        <w:spacing w:after="0" w:line="285" w:lineRule="atLeast"/>
+        <w:jc w:val="left"/>
+        <w:rPr>
+          <w:rFonts w:ascii="Consolas" w:eastAsia="굴림" w:hAnsi="Consolas" w:cs="굴림"/>
+          <w:color w:val="D4D4D4"/>
+          <w:kern w:val="0"/>
+          <w:sz w:val="21"/>
+          <w:szCs w:val="21"/>
+        </w:rPr>
+      </w:pPr>
+      <w:r>
+        <w:rPr>
+          <w:rFonts w:ascii="Consolas" w:eastAsia="굴림" w:hAnsi="Consolas" w:cs="굴림"/>
+          <w:color w:val="D4D4D4"/>
+          <w:kern w:val="0"/>
+          <w:sz w:val="21"/>
+          <w:szCs w:val="21"/>
+        </w:rPr>
+        <w:t>            </w:t>
+      </w:r>
+      <w:r>
+        <w:rPr>
+          <w:rFonts w:ascii="Consolas" w:eastAsia="굴림" w:hAnsi="Consolas" w:cs="굴림"/>
+          <w:color w:val="9CDCFE"/>
+          <w:kern w:val="0"/>
+          <w:sz w:val="21"/>
+          <w:szCs w:val="21"/>
+        </w:rPr>
+        <w:t>result:</w:t>
+      </w:r>
+      <w:r>
+        <w:rPr>
+          <w:rFonts w:ascii="Consolas" w:eastAsia="굴림" w:hAnsi="Consolas" w:cs="굴림"/>
+          <w:color w:val="CE9178"/>
+          <w:kern w:val="0"/>
+          <w:sz w:val="21"/>
+          <w:szCs w:val="21"/>
+        </w:rPr>
+        <w:t>''</w:t>
+      </w:r>
+      <w:r>
+        <w:rPr>
+          <w:rFonts w:ascii="Consolas" w:eastAsia="굴림" w:hAnsi="Consolas" w:cs="굴림"/>
+          <w:color w:val="D4D4D4"/>
+          <w:kern w:val="0"/>
+          <w:sz w:val="21"/>
+          <w:szCs w:val="21"/>
+        </w:rPr>
+        <w:t>,</w:t>
+      </w:r>
+    </w:p>
+    <w:p>
+      <w:pPr>
+        <w:widowControl/>
+        <w:shd w:val="clear" w:color="auto" w:fill="1E1E1E"/>
+        <w:wordWrap/>
+        <w:autoSpaceDE/>
+        <w:autoSpaceDN/>
+        <w:spacing w:after="0" w:line="285" w:lineRule="atLeast"/>
+        <w:jc w:val="left"/>
+        <w:rPr>
+          <w:rFonts w:ascii="Consolas" w:eastAsia="굴림" w:hAnsi="Consolas" w:cs="굴림"/>
+          <w:color w:val="D4D4D4"/>
+          <w:kern w:val="0"/>
+          <w:sz w:val="21"/>
+          <w:szCs w:val="21"/>
+        </w:rPr>
+      </w:pPr>
+      <w:r>
+        <w:rPr>
+          <w:rFonts w:ascii="Consolas" w:eastAsia="굴림" w:hAnsi="Consolas" w:cs="굴림"/>
+          <w:color w:val="D4D4D4"/>
+          <w:kern w:val="0"/>
+          <w:sz w:val="21"/>
+          <w:szCs w:val="21"/>
+        </w:rPr>
+        <w:t>            </w:t>
+      </w:r>
+      <w:r>
+        <w:rPr>
+          <w:rFonts w:ascii="Consolas" w:eastAsia="굴림" w:hAnsi="Consolas" w:cs="굴림"/>
+          <w:color w:val="9CDCFE"/>
+          <w:kern w:val="0"/>
+          <w:sz w:val="21"/>
+          <w:szCs w:val="21"/>
+        </w:rPr>
+        <w:t>value:</w:t>
+      </w:r>
+      <w:r>
+        <w:rPr>
+          <w:rFonts w:ascii="Consolas" w:eastAsia="굴림" w:hAnsi="Consolas" w:cs="굴림"/>
+          <w:color w:val="CE9178"/>
+          <w:kern w:val="0"/>
+          <w:sz w:val="21"/>
+          <w:szCs w:val="21"/>
+        </w:rPr>
+        <w:t>''</w:t>
+      </w:r>
+      <w:r>
+        <w:rPr>
+          <w:rFonts w:ascii="Consolas" w:eastAsia="굴림" w:hAnsi="Consolas" w:cs="굴림"/>
+          <w:color w:val="D4D4D4"/>
+          <w:kern w:val="0"/>
+          <w:sz w:val="21"/>
+          <w:szCs w:val="21"/>
+        </w:rPr>
+        <w:t>,</w:t>
+      </w:r>
+    </w:p>
+    <w:p>
+      <w:pPr>
+        <w:widowControl/>
+        <w:shd w:val="clear" w:color="auto" w:fill="1E1E1E"/>
+        <w:wordWrap/>
+        <w:autoSpaceDE/>
+        <w:autoSpaceDN/>
+        <w:spacing w:after="0" w:line="285" w:lineRule="atLeast"/>
+        <w:jc w:val="left"/>
+        <w:rPr>
+          <w:rFonts w:ascii="Consolas" w:eastAsia="굴림" w:hAnsi="Consolas" w:cs="굴림"/>
+          <w:color w:val="D4D4D4"/>
+          <w:kern w:val="0"/>
+          <w:sz w:val="21"/>
+          <w:szCs w:val="21"/>
+        </w:rPr>
+      </w:pPr>
+      <w:r>
+        <w:rPr>
+          <w:rFonts w:ascii="Consolas" w:eastAsia="굴림" w:hAnsi="Consolas" w:cs="굴림"/>
+          <w:color w:val="D4D4D4"/>
+          <w:kern w:val="0"/>
+          <w:sz w:val="21"/>
+          <w:szCs w:val="21"/>
+        </w:rPr>
+        <w:t>            </w:t>
+      </w:r>
+      <w:proofErr w:type="spellStart"/>
+      <w:r>
+        <w:rPr>
+          <w:rFonts w:ascii="Consolas" w:eastAsia="굴림" w:hAnsi="Consolas" w:cs="굴림"/>
+          <w:color w:val="9CDCFE"/>
+          <w:kern w:val="0"/>
+          <w:sz w:val="21"/>
+          <w:szCs w:val="21"/>
+        </w:rPr>
+        <w:t>route:</w:t>
+      </w:r>
+      <w:r>
+        <w:rPr>
+          <w:rFonts w:ascii="Consolas" w:eastAsia="굴림" w:hAnsi="Consolas" w:cs="굴림"/>
+          <w:color w:val="CE9178"/>
+          <w:kern w:val="0"/>
+          <w:sz w:val="21"/>
+          <w:szCs w:val="21"/>
+        </w:rPr>
+        <w:t>'main</w:t>
+      </w:r>
+      <w:proofErr w:type="spellEnd"/>
+      <w:r>
+        <w:rPr>
+          <w:rFonts w:ascii="Consolas" w:eastAsia="굴림" w:hAnsi="Consolas" w:cs="굴림"/>
+          <w:color w:val="CE9178"/>
+          <w:kern w:val="0"/>
+          <w:sz w:val="21"/>
+          <w:szCs w:val="21"/>
+        </w:rPr>
+        <w:t>'</w:t>
+      </w:r>
+      <w:r>
+        <w:rPr>
+          <w:rFonts w:ascii="Consolas" w:eastAsia="굴림" w:hAnsi="Consolas" w:cs="굴림"/>
+          <w:color w:val="D4D4D4"/>
+          <w:kern w:val="0"/>
+          <w:sz w:val="21"/>
+          <w:szCs w:val="21"/>
+        </w:rPr>
+        <w:t>,</w:t>
+      </w:r>
+    </w:p>
+    <w:p>
+      <w:pPr>
+        <w:rPr>
+          <w:rFonts w:hint="eastAsia"/>
+        </w:rPr>
+      </w:pPr>
+      <w:r>
+        <w:rPr>
+          <w:rFonts w:hint="eastAsia"/>
+        </w:rPr>
+        <w:t xml:space="preserve">와 같은 형식으로 화면 </w:t>
+      </w:r>
+      <w:r>
+        <w:rPr>
+          <w:rFonts w:hint="eastAsia"/>
+        </w:rPr>
+        <w:t>전환하며 보여주기</w:t>
+      </w:r>
       <w:bookmarkStart w:id="0" w:name="_GoBack"/>
       <w:bookmarkEnd w:id="0"/>
+      <w:r>
+        <w:rPr>
+          <w:rFonts w:hint="eastAsia"/>
+        </w:rPr>
+        <w:t xml:space="preserve"> 가능하다.</w:t>
+      </w:r>
     </w:p>
     <w:sectPr>
       <w:pgSz w:w="11906" w:h="16838"/>

</xml_diff>